<commit_message>
updated unordered_map time complexity
</commit_message>
<xml_diff>
--- a/docs/Report_Group7.docx
+++ b/docs/Report_Group7.docx
@@ -111,54 +111,33 @@
           <w:sz w:val="24"/>
           <w:szCs w:val="24"/>
         </w:rPr>
-        <w:t xml:space="preserve">Gage Zahn, </w:t>
-      </w:r>
-      <w:proofErr w:type="spellStart"/>
-      <w:r>
-        <w:rPr>
-          <w:rFonts w:asciiTheme="majorBidi" w:hAnsiTheme="majorBidi" w:cstheme="majorBidi"/>
-          <w:sz w:val="24"/>
-          <w:szCs w:val="24"/>
-        </w:rPr>
-        <w:t>Marcul</w:t>
-      </w:r>
-      <w:proofErr w:type="spellEnd"/>
-      <w:r>
-        <w:rPr>
-          <w:rFonts w:asciiTheme="majorBidi" w:hAnsiTheme="majorBidi" w:cstheme="majorBidi"/>
-          <w:sz w:val="24"/>
-          <w:szCs w:val="24"/>
-        </w:rPr>
-        <w:t xml:space="preserve"> </w:t>
-      </w:r>
-      <w:proofErr w:type="spellStart"/>
-      <w:r>
-        <w:rPr>
-          <w:rFonts w:asciiTheme="majorBidi" w:hAnsiTheme="majorBidi" w:cstheme="majorBidi"/>
-          <w:sz w:val="24"/>
-          <w:szCs w:val="24"/>
-        </w:rPr>
-        <w:t>Lugrand</w:t>
-      </w:r>
-      <w:proofErr w:type="spellEnd"/>
-      <w:r>
-        <w:rPr>
-          <w:rFonts w:asciiTheme="majorBidi" w:hAnsiTheme="majorBidi" w:cstheme="majorBidi"/>
-          <w:sz w:val="24"/>
-          <w:szCs w:val="24"/>
-        </w:rPr>
-        <w:t>, Benjamin Weiss</w:t>
-      </w:r>
-    </w:p>
-    <w:p>
-      <w:pPr>
-        <w:rPr>
-          <w:rFonts w:asciiTheme="majorBidi" w:hAnsiTheme="majorBidi" w:cstheme="majorBidi"/>
-          <w:sz w:val="24"/>
-          <w:szCs w:val="24"/>
-        </w:rPr>
-      </w:pPr>
-      <w:proofErr w:type="spellStart"/>
+        <w:t>Gage Zahn, Marcu</w:t>
+      </w:r>
+      <w:r>
+        <w:rPr>
+          <w:rFonts w:asciiTheme="majorBidi" w:hAnsiTheme="majorBidi" w:cstheme="majorBidi"/>
+          <w:sz w:val="24"/>
+          <w:szCs w:val="24"/>
+        </w:rPr>
+        <w:t>s</w:t>
+      </w:r>
+      <w:r>
+        <w:rPr>
+          <w:rFonts w:asciiTheme="majorBidi" w:hAnsiTheme="majorBidi" w:cstheme="majorBidi"/>
+          <w:sz w:val="24"/>
+          <w:szCs w:val="24"/>
+        </w:rPr>
+        <w:t xml:space="preserve"> Lugrand, Benjamin Weiss</w:t>
+      </w:r>
+    </w:p>
+    <w:p>
+      <w:pPr>
+        <w:rPr>
+          <w:rFonts w:asciiTheme="majorBidi" w:hAnsiTheme="majorBidi" w:cstheme="majorBidi"/>
+          <w:sz w:val="24"/>
+          <w:szCs w:val="24"/>
+        </w:rPr>
+      </w:pPr>
       <w:r>
         <w:rPr>
           <w:rFonts w:asciiTheme="majorBidi" w:hAnsiTheme="majorBidi" w:cstheme="majorBidi"/>
@@ -166,9 +145,8 @@
           <w:szCs w:val="24"/>
           <w:u w:val="single"/>
         </w:rPr>
-        <w:t>Github</w:t>
-      </w:r>
-      <w:proofErr w:type="spellEnd"/>
+        <w:t>GitHub</w:t>
+      </w:r>
       <w:r>
         <w:rPr>
           <w:rFonts w:asciiTheme="majorBidi" w:hAnsiTheme="majorBidi" w:cstheme="majorBidi"/>
@@ -318,25 +296,17 @@
           <w:rFonts w:asciiTheme="majorBidi" w:hAnsiTheme="majorBidi" w:cstheme="majorBidi"/>
           <w:sz w:val="24"/>
           <w:szCs w:val="24"/>
-        </w:rPr>
-      </w:pPr>
-      <w:proofErr w:type="spellStart"/>
-      <w:r>
-        <w:rPr>
-          <w:rFonts w:asciiTheme="majorBidi" w:hAnsiTheme="majorBidi" w:cstheme="majorBidi"/>
-          <w:sz w:val="24"/>
-          <w:szCs w:val="24"/>
-        </w:rPr>
-        <w:t>unordered_map</w:t>
-      </w:r>
-      <w:proofErr w:type="spellEnd"/>
-      <w:r>
-        <w:rPr>
-          <w:rFonts w:asciiTheme="majorBidi" w:hAnsiTheme="majorBidi" w:cstheme="majorBidi"/>
-          <w:sz w:val="24"/>
-          <w:szCs w:val="24"/>
-        </w:rPr>
-        <w:t>:</w:t>
+          <w:u w:val="single"/>
+        </w:rPr>
+      </w:pPr>
+      <w:r>
+        <w:rPr>
+          <w:rFonts w:asciiTheme="majorBidi" w:hAnsiTheme="majorBidi" w:cstheme="majorBidi"/>
+          <w:sz w:val="24"/>
+          <w:szCs w:val="24"/>
+          <w:u w:val="single"/>
+        </w:rPr>
+        <w:t>unordered_map:</w:t>
       </w:r>
     </w:p>
     <w:p>
@@ -356,10 +326,37 @@
         </w:rPr>
         <w:t>Function: Constructor</w:t>
       </w:r>
+      <w:r>
+        <w:rPr>
+          <w:rFonts w:asciiTheme="majorBidi" w:hAnsiTheme="majorBidi" w:cstheme="majorBidi"/>
+          <w:sz w:val="24"/>
+          <w:szCs w:val="24"/>
+        </w:rPr>
+        <w:t xml:space="preserve"> </w:t>
+      </w:r>
     </w:p>
     <w:p>
       <w:pPr>
         <w:pStyle w:val="ListParagraph"/>
+        <w:ind w:firstLine="720"/>
+        <w:rPr>
+          <w:rFonts w:asciiTheme="majorBidi" w:hAnsiTheme="majorBidi" w:cstheme="majorBidi"/>
+          <w:sz w:val="24"/>
+          <w:szCs w:val="24"/>
+        </w:rPr>
+      </w:pPr>
+      <w:r>
+        <w:rPr>
+          <w:rFonts w:asciiTheme="majorBidi" w:hAnsiTheme="majorBidi" w:cstheme="majorBidi"/>
+          <w:sz w:val="24"/>
+          <w:szCs w:val="24"/>
+        </w:rPr>
+        <w:t>O(1) in all cases.</w:t>
+      </w:r>
+    </w:p>
+    <w:p>
+      <w:pPr>
+        <w:pStyle w:val="ListParagraph"/>
         <w:rPr>
           <w:rFonts w:asciiTheme="majorBidi" w:hAnsiTheme="majorBidi" w:cstheme="majorBidi"/>
           <w:sz w:val="24"/>
@@ -374,10 +371,37 @@
         </w:rPr>
         <w:t>Function: insert</w:t>
       </w:r>
+      <w:r>
+        <w:rPr>
+          <w:rFonts w:asciiTheme="majorBidi" w:hAnsiTheme="majorBidi" w:cstheme="majorBidi"/>
+          <w:sz w:val="24"/>
+          <w:szCs w:val="24"/>
+        </w:rPr>
+        <w:t xml:space="preserve"> </w:t>
+      </w:r>
     </w:p>
     <w:p>
       <w:pPr>
         <w:pStyle w:val="ListParagraph"/>
+        <w:ind w:firstLine="720"/>
+        <w:rPr>
+          <w:rFonts w:asciiTheme="majorBidi" w:hAnsiTheme="majorBidi" w:cstheme="majorBidi"/>
+          <w:sz w:val="24"/>
+          <w:szCs w:val="24"/>
+        </w:rPr>
+      </w:pPr>
+      <w:r>
+        <w:rPr>
+          <w:rFonts w:asciiTheme="majorBidi" w:hAnsiTheme="majorBidi" w:cstheme="majorBidi"/>
+          <w:sz w:val="24"/>
+          <w:szCs w:val="24"/>
+        </w:rPr>
+        <w:t>O(1) average and best case, O(n) worst case if a rehash is triggered.</w:t>
+      </w:r>
+    </w:p>
+    <w:p>
+      <w:pPr>
+        <w:pStyle w:val="ListParagraph"/>
         <w:rPr>
           <w:rFonts w:asciiTheme="majorBidi" w:hAnsiTheme="majorBidi" w:cstheme="majorBidi"/>
           <w:sz w:val="24"/>
@@ -396,6 +420,25 @@
     <w:p>
       <w:pPr>
         <w:pStyle w:val="ListParagraph"/>
+        <w:ind w:firstLine="720"/>
+        <w:rPr>
+          <w:rFonts w:asciiTheme="majorBidi" w:hAnsiTheme="majorBidi" w:cstheme="majorBidi"/>
+          <w:sz w:val="24"/>
+          <w:szCs w:val="24"/>
+        </w:rPr>
+      </w:pPr>
+      <w:r>
+        <w:rPr>
+          <w:rFonts w:asciiTheme="majorBidi" w:hAnsiTheme="majorBidi" w:cstheme="majorBidi"/>
+          <w:sz w:val="24"/>
+          <w:szCs w:val="24"/>
+        </w:rPr>
+        <w:t xml:space="preserve"> O(1) best and average case, O(n) worst case since open addressing is used.</w:t>
+      </w:r>
+    </w:p>
+    <w:p>
+      <w:pPr>
+        <w:pStyle w:val="ListParagraph"/>
         <w:rPr>
           <w:rFonts w:asciiTheme="majorBidi" w:hAnsiTheme="majorBidi" w:cstheme="majorBidi"/>
           <w:sz w:val="24"/>
@@ -410,16 +453,33 @@
         </w:rPr>
         <w:t>Function: Search by Quality</w:t>
       </w:r>
+      <w:r>
+        <w:rPr>
+          <w:rFonts w:asciiTheme="majorBidi" w:hAnsiTheme="majorBidi" w:cstheme="majorBidi"/>
+          <w:sz w:val="24"/>
+          <w:szCs w:val="24"/>
+        </w:rPr>
+        <w:t xml:space="preserve"> </w:t>
+      </w:r>
     </w:p>
     <w:p>
       <w:pPr>
         <w:pStyle w:val="ListParagraph"/>
-        <w:rPr>
-          <w:rFonts w:asciiTheme="majorBidi" w:hAnsiTheme="majorBidi" w:cstheme="majorBidi"/>
-          <w:sz w:val="24"/>
-          <w:szCs w:val="24"/>
-        </w:rPr>
-      </w:pPr>
+        <w:ind w:firstLine="720"/>
+        <w:rPr>
+          <w:rFonts w:asciiTheme="majorBidi" w:hAnsiTheme="majorBidi" w:cstheme="majorBidi"/>
+          <w:sz w:val="24"/>
+          <w:szCs w:val="24"/>
+        </w:rPr>
+      </w:pPr>
+      <w:r>
+        <w:rPr>
+          <w:rFonts w:asciiTheme="majorBidi" w:hAnsiTheme="majorBidi" w:cstheme="majorBidi"/>
+          <w:sz w:val="24"/>
+          <w:szCs w:val="24"/>
+        </w:rPr>
+        <w:t>O(1) all cases.</w:t>
+      </w:r>
     </w:p>
     <w:p>
       <w:pPr>
@@ -442,23 +502,36 @@
     <w:p>
       <w:pPr>
         <w:pStyle w:val="ListParagraph"/>
+        <w:rPr>
+          <w:rFonts w:asciiTheme="majorBidi" w:hAnsiTheme="majorBidi" w:cstheme="majorBidi"/>
+          <w:sz w:val="24"/>
+          <w:szCs w:val="24"/>
+        </w:rPr>
+      </w:pPr>
+      <w:r>
         <w:rPr>
           <w:rFonts w:asciiTheme="majorBidi" w:hAnsiTheme="majorBidi" w:cstheme="majorBidi"/>
           <w:sz w:val="28"/>
           <w:szCs w:val="28"/>
         </w:rPr>
-      </w:pPr>
-    </w:p>
-    <w:p>
-      <w:pPr>
-        <w:pStyle w:val="ListParagraph"/>
-        <w:ind w:left="1440"/>
-        <w:rPr>
-          <w:rFonts w:asciiTheme="majorBidi" w:hAnsiTheme="majorBidi" w:cstheme="majorBidi"/>
-          <w:sz w:val="24"/>
-          <w:szCs w:val="24"/>
-        </w:rPr>
-      </w:pPr>
+        <w:tab/>
+      </w:r>
+      <w:r>
+        <w:rPr>
+          <w:rFonts w:asciiTheme="majorBidi" w:hAnsiTheme="majorBidi" w:cstheme="majorBidi"/>
+          <w:sz w:val="24"/>
+          <w:szCs w:val="24"/>
+        </w:rPr>
+        <w:t xml:space="preserve">O(1) best and average </w:t>
+      </w:r>
+      <w:r>
+        <w:rPr>
+          <w:rFonts w:asciiTheme="majorBidi" w:hAnsiTheme="majorBidi" w:cstheme="majorBidi"/>
+          <w:sz w:val="24"/>
+          <w:szCs w:val="24"/>
+        </w:rPr>
+        <w:t>case, O(n) worst case.</w:t>
+      </w:r>
     </w:p>
     <w:p>
       <w:pPr>

</xml_diff>

<commit_message>
Added my portion of the reflection
</commit_message>
<xml_diff>
--- a/docs/Report_Group7.docx
+++ b/docs/Report_Group7.docx
@@ -1563,7 +1563,15 @@
           <w:sz w:val="24"/>
           <w:szCs w:val="24"/>
         </w:rPr>
-        <w:t xml:space="preserve">I would have liked to pick a project that had more real-world value. Unfortunately, it was </w:t>
+        <w:t>We</w:t>
+      </w:r>
+      <w:r>
+        <w:rPr>
+          <w:rFonts w:asciiTheme="majorBidi" w:hAnsiTheme="majorBidi" w:cstheme="majorBidi"/>
+          <w:sz w:val="24"/>
+          <w:szCs w:val="24"/>
+        </w:rPr>
+        <w:t xml:space="preserve"> would have liked to pick a project that had more real-world value. Unfortunately, it was </w:t>
       </w:r>
       <w:r>
         <w:rPr>
@@ -1588,23 +1596,65 @@
           <w:sz w:val="24"/>
           <w:szCs w:val="24"/>
         </w:rPr>
-        <w:t xml:space="preserve">Gage: I had never really understood how </w:t>
-      </w:r>
-      <w:r>
-        <w:rPr>
-          <w:rFonts w:asciiTheme="majorBidi" w:hAnsiTheme="majorBidi" w:cstheme="majorBidi"/>
-          <w:sz w:val="24"/>
-          <w:szCs w:val="24"/>
-        </w:rPr>
-        <w:t xml:space="preserve">GitHub </w:t>
-      </w:r>
-      <w:r>
-        <w:rPr>
-          <w:rFonts w:asciiTheme="majorBidi" w:hAnsiTheme="majorBidi" w:cstheme="majorBidi"/>
-          <w:sz w:val="24"/>
-          <w:szCs w:val="24"/>
-        </w:rPr>
-        <w:t>works before this project. I now feel like I understand enough to start keeping my projects on GitHub. I also learned how to store pairs in a hash map, and how to accept text input via SFML.</w:t>
+        <w:t>Gage: I had never really understood how GitHub works before this project. I now feel like I understand enough to start keeping my projects on GitHub. I also learned how to store pairs in a hash map, and how to accept text input via SFML.</w:t>
+      </w:r>
+    </w:p>
+    <w:p>
+      <w:pPr>
+        <w:rPr>
+          <w:rFonts w:asciiTheme="majorBidi" w:hAnsiTheme="majorBidi" w:cstheme="majorBidi"/>
+          <w:sz w:val="24"/>
+          <w:szCs w:val="24"/>
+        </w:rPr>
+      </w:pPr>
+      <w:r>
+        <w:rPr>
+          <w:rFonts w:asciiTheme="majorBidi" w:hAnsiTheme="majorBidi" w:cstheme="majorBidi"/>
+          <w:sz w:val="24"/>
+          <w:szCs w:val="24"/>
+        </w:rPr>
+        <w:t xml:space="preserve">Ben: </w:t>
+      </w:r>
+      <w:r>
+        <w:rPr>
+          <w:rFonts w:asciiTheme="majorBidi" w:hAnsiTheme="majorBidi" w:cstheme="majorBidi"/>
+          <w:sz w:val="24"/>
+          <w:szCs w:val="24"/>
+        </w:rPr>
+        <w:t>I think we worked well as group, sometimes the progress was stop-and-go but overall, the group dynamic was positive and productive.</w:t>
+      </w:r>
+      <w:r>
+        <w:rPr>
+          <w:rFonts w:asciiTheme="majorBidi" w:hAnsiTheme="majorBidi" w:cstheme="majorBidi"/>
+          <w:sz w:val="24"/>
+          <w:szCs w:val="24"/>
+        </w:rPr>
+        <w:t xml:space="preserve"> The group aspect of the project was great as I learned how to communicate and interact with team members in order to achieve a non-trivial goal. </w:t>
+      </w:r>
+      <w:r>
+        <w:rPr>
+          <w:rFonts w:asciiTheme="majorBidi" w:hAnsiTheme="majorBidi" w:cstheme="majorBidi"/>
+          <w:sz w:val="24"/>
+          <w:szCs w:val="24"/>
+        </w:rPr>
+        <w:t xml:space="preserve"> My responsibility was the implementation of the hash table data structure. I used a std::vector as the underlying representation of the table that used a power hash function and quadratic probing for the collision resolution policy. The client interface was a bespoke </w:t>
+      </w:r>
+      <w:r>
+        <w:rPr>
+          <w:rFonts w:asciiTheme="majorBidi" w:hAnsiTheme="majorBidi" w:cstheme="majorBidi"/>
+          <w:sz w:val="24"/>
+          <w:szCs w:val="24"/>
+        </w:rPr>
+        <w:lastRenderedPageBreak/>
+        <w:t>implementation of the hash map ADT that was optimized for our particular use case.</w:t>
+      </w:r>
+      <w:r>
+        <w:rPr>
+          <w:rFonts w:asciiTheme="majorBidi" w:hAnsiTheme="majorBidi" w:cstheme="majorBidi"/>
+          <w:sz w:val="24"/>
+          <w:szCs w:val="24"/>
+        </w:rPr>
+        <w:t xml:space="preserve"> While the course materials left me with a high-level understanding of the core concepts and implementing the data structure in the project allowed me to gain a deeper understanding of the core concepts of hashing, reducing, probing, etc. My initial implementation was rather slow, so if I could start again from scratch, I would spend more time in the planning phase of implementing the data structure. If we had more time I would have liked to implement a full hash table API rather than just the functionality needed for the project, but I guess that will make for a good project over the coming semester break.</w:t>
       </w:r>
     </w:p>
     <w:p>

</xml_diff>

<commit_message>
Updated cmake file and uploaded build file
</commit_message>
<xml_diff>
--- a/docs/Report_Group7.docx
+++ b/docs/Report_Group7.docx
@@ -127,25 +127,7 @@
           <w:sz w:val="24"/>
           <w:szCs w:val="24"/>
         </w:rPr>
-        <w:t xml:space="preserve"> </w:t>
-      </w:r>
-      <w:proofErr w:type="spellStart"/>
-      <w:r>
-        <w:rPr>
-          <w:rFonts w:asciiTheme="majorBidi" w:hAnsiTheme="majorBidi" w:cstheme="majorBidi"/>
-          <w:sz w:val="24"/>
-          <w:szCs w:val="24"/>
-        </w:rPr>
-        <w:t>Lugrand</w:t>
-      </w:r>
-      <w:proofErr w:type="spellEnd"/>
-      <w:r>
-        <w:rPr>
-          <w:rFonts w:asciiTheme="majorBidi" w:hAnsiTheme="majorBidi" w:cstheme="majorBidi"/>
-          <w:sz w:val="24"/>
-          <w:szCs w:val="24"/>
-        </w:rPr>
-        <w:t>, Benjamin Weiss</w:t>
+        <w:t xml:space="preserve"> Lugrand, Benjamin Weiss</w:t>
       </w:r>
     </w:p>
     <w:p>
@@ -1264,19 +1246,252 @@
           <w:ilvl w:val="1"/>
           <w:numId w:val="4"/>
         </w:numPr>
-        <w:rPr>
-          <w:rFonts w:asciiTheme="majorBidi" w:hAnsiTheme="majorBidi" w:cstheme="majorBidi"/>
-          <w:sz w:val="24"/>
-          <w:szCs w:val="24"/>
-        </w:rPr>
-      </w:pPr>
-      <w:r>
-        <w:rPr>
-          <w:rFonts w:asciiTheme="majorBidi" w:hAnsiTheme="majorBidi" w:cstheme="majorBidi"/>
-          <w:sz w:val="24"/>
-          <w:szCs w:val="24"/>
-        </w:rPr>
-        <w:t>Map:</w:t>
+        <w:spacing w:line="256" w:lineRule="auto"/>
+        <w:rPr>
+          <w:rFonts w:asciiTheme="majorBidi" w:hAnsiTheme="majorBidi" w:cstheme="majorBidi"/>
+          <w:sz w:val="24"/>
+          <w:szCs w:val="24"/>
+          <w:u w:val="single"/>
+        </w:rPr>
+      </w:pPr>
+      <w:r>
+        <w:rPr>
+          <w:rFonts w:asciiTheme="majorBidi" w:hAnsiTheme="majorBidi" w:cstheme="majorBidi"/>
+          <w:sz w:val="24"/>
+          <w:szCs w:val="24"/>
+          <w:u w:val="single"/>
+        </w:rPr>
+        <w:t>map:</w:t>
+      </w:r>
+    </w:p>
+    <w:p>
+      <w:pPr>
+        <w:pStyle w:val="ListParagraph"/>
+        <w:numPr>
+          <w:ilvl w:val="2"/>
+          <w:numId w:val="4"/>
+        </w:numPr>
+        <w:spacing w:line="256" w:lineRule="auto"/>
+        <w:rPr>
+          <w:rFonts w:asciiTheme="majorBidi" w:hAnsiTheme="majorBidi" w:cstheme="majorBidi"/>
+          <w:sz w:val="24"/>
+          <w:szCs w:val="24"/>
+        </w:rPr>
+      </w:pPr>
+      <w:r>
+        <w:rPr>
+          <w:rFonts w:asciiTheme="majorBidi" w:hAnsiTheme="majorBidi" w:cstheme="majorBidi"/>
+          <w:sz w:val="24"/>
+          <w:szCs w:val="24"/>
+        </w:rPr>
+        <w:t xml:space="preserve">Function: Constructor </w:t>
+      </w:r>
+    </w:p>
+    <w:p>
+      <w:pPr>
+        <w:pStyle w:val="ListParagraph"/>
+        <w:numPr>
+          <w:ilvl w:val="3"/>
+          <w:numId w:val="4"/>
+        </w:numPr>
+        <w:spacing w:line="256" w:lineRule="auto"/>
+        <w:rPr>
+          <w:rFonts w:asciiTheme="majorBidi" w:hAnsiTheme="majorBidi" w:cstheme="majorBidi"/>
+          <w:sz w:val="24"/>
+          <w:szCs w:val="24"/>
+        </w:rPr>
+      </w:pPr>
+      <w:r>
+        <w:rPr>
+          <w:rFonts w:asciiTheme="majorBidi" w:hAnsiTheme="majorBidi" w:cstheme="majorBidi"/>
+          <w:sz w:val="24"/>
+          <w:szCs w:val="24"/>
+        </w:rPr>
+        <w:t>O(1) in all cases.</w:t>
+      </w:r>
+    </w:p>
+    <w:p>
+      <w:pPr>
+        <w:pStyle w:val="ListParagraph"/>
+        <w:numPr>
+          <w:ilvl w:val="2"/>
+          <w:numId w:val="4"/>
+        </w:numPr>
+        <w:spacing w:line="256" w:lineRule="auto"/>
+        <w:rPr>
+          <w:rFonts w:asciiTheme="majorBidi" w:hAnsiTheme="majorBidi" w:cstheme="majorBidi"/>
+          <w:sz w:val="24"/>
+          <w:szCs w:val="24"/>
+        </w:rPr>
+      </w:pPr>
+      <w:r>
+        <w:rPr>
+          <w:rFonts w:asciiTheme="majorBidi" w:hAnsiTheme="majorBidi" w:cstheme="majorBidi"/>
+          <w:sz w:val="24"/>
+          <w:szCs w:val="24"/>
+        </w:rPr>
+        <w:t xml:space="preserve">Function: insert </w:t>
+      </w:r>
+    </w:p>
+    <w:p>
+      <w:pPr>
+        <w:pStyle w:val="ListParagraph"/>
+        <w:numPr>
+          <w:ilvl w:val="3"/>
+          <w:numId w:val="4"/>
+        </w:numPr>
+        <w:spacing w:line="256" w:lineRule="auto"/>
+        <w:rPr>
+          <w:rFonts w:asciiTheme="majorBidi" w:hAnsiTheme="majorBidi" w:cstheme="majorBidi"/>
+          <w:sz w:val="24"/>
+          <w:szCs w:val="24"/>
+        </w:rPr>
+      </w:pPr>
+      <w:r>
+        <w:rPr>
+          <w:rFonts w:asciiTheme="majorBidi" w:hAnsiTheme="majorBidi" w:cstheme="majorBidi"/>
+          <w:sz w:val="24"/>
+          <w:szCs w:val="24"/>
+        </w:rPr>
+        <w:t xml:space="preserve">O(1) average and best case when defined by key, O(logn) is the worst case when key is not inset, where n is the amount of nodes </w:t>
+      </w:r>
+    </w:p>
+    <w:p>
+      <w:pPr>
+        <w:pStyle w:val="ListParagraph"/>
+        <w:numPr>
+          <w:ilvl w:val="2"/>
+          <w:numId w:val="4"/>
+        </w:numPr>
+        <w:spacing w:line="256" w:lineRule="auto"/>
+        <w:rPr>
+          <w:rFonts w:asciiTheme="majorBidi" w:hAnsiTheme="majorBidi" w:cstheme="majorBidi"/>
+          <w:sz w:val="24"/>
+          <w:szCs w:val="24"/>
+        </w:rPr>
+      </w:pPr>
+      <w:r>
+        <w:rPr>
+          <w:rFonts w:asciiTheme="majorBidi" w:hAnsiTheme="majorBidi" w:cstheme="majorBidi"/>
+          <w:sz w:val="24"/>
+          <w:szCs w:val="24"/>
+        </w:rPr>
+        <w:t>Function: Search by Hand</w:t>
+      </w:r>
+    </w:p>
+    <w:p>
+      <w:pPr>
+        <w:pStyle w:val="ListParagraph"/>
+        <w:numPr>
+          <w:ilvl w:val="3"/>
+          <w:numId w:val="4"/>
+        </w:numPr>
+        <w:spacing w:line="256" w:lineRule="auto"/>
+        <w:rPr>
+          <w:rFonts w:asciiTheme="majorBidi" w:hAnsiTheme="majorBidi" w:cstheme="majorBidi"/>
+          <w:sz w:val="24"/>
+          <w:szCs w:val="24"/>
+        </w:rPr>
+      </w:pPr>
+      <w:r>
+        <w:rPr>
+          <w:rFonts w:asciiTheme="majorBidi" w:hAnsiTheme="majorBidi" w:cstheme="majorBidi"/>
+          <w:sz w:val="24"/>
+          <w:szCs w:val="24"/>
+        </w:rPr>
+        <w:t>O(logn) best and average case, O(logn) is the worst case</w:t>
+      </w:r>
+    </w:p>
+    <w:p>
+      <w:pPr>
+        <w:pStyle w:val="ListParagraph"/>
+        <w:numPr>
+          <w:ilvl w:val="2"/>
+          <w:numId w:val="4"/>
+        </w:numPr>
+        <w:spacing w:line="256" w:lineRule="auto"/>
+        <w:rPr>
+          <w:rFonts w:asciiTheme="majorBidi" w:hAnsiTheme="majorBidi" w:cstheme="majorBidi"/>
+          <w:sz w:val="24"/>
+          <w:szCs w:val="24"/>
+        </w:rPr>
+      </w:pPr>
+      <w:r>
+        <w:rPr>
+          <w:rFonts w:asciiTheme="majorBidi" w:hAnsiTheme="majorBidi" w:cstheme="majorBidi"/>
+          <w:sz w:val="24"/>
+          <w:szCs w:val="24"/>
+        </w:rPr>
+        <w:t xml:space="preserve">Function: Search by Quality </w:t>
+      </w:r>
+    </w:p>
+    <w:p>
+      <w:pPr>
+        <w:pStyle w:val="ListParagraph"/>
+        <w:numPr>
+          <w:ilvl w:val="3"/>
+          <w:numId w:val="4"/>
+        </w:numPr>
+        <w:spacing w:line="256" w:lineRule="auto"/>
+        <w:rPr>
+          <w:rFonts w:asciiTheme="majorBidi" w:hAnsiTheme="majorBidi" w:cstheme="majorBidi"/>
+          <w:sz w:val="24"/>
+          <w:szCs w:val="24"/>
+        </w:rPr>
+      </w:pPr>
+      <w:r>
+        <w:rPr>
+          <w:rFonts w:asciiTheme="majorBidi" w:hAnsiTheme="majorBidi" w:cstheme="majorBidi"/>
+          <w:sz w:val="24"/>
+          <w:szCs w:val="24"/>
+        </w:rPr>
+        <w:t>O(logn) best, average, and worst case, where n is amount of node stored in the balanced BST.</w:t>
+      </w:r>
+    </w:p>
+    <w:p>
+      <w:pPr>
+        <w:pStyle w:val="ListParagraph"/>
+        <w:numPr>
+          <w:ilvl w:val="2"/>
+          <w:numId w:val="4"/>
+        </w:numPr>
+        <w:spacing w:line="256" w:lineRule="auto"/>
+        <w:rPr>
+          <w:rFonts w:asciiTheme="majorBidi" w:hAnsiTheme="majorBidi" w:cstheme="majorBidi"/>
+          <w:sz w:val="24"/>
+          <w:szCs w:val="24"/>
+        </w:rPr>
+      </w:pPr>
+      <w:r>
+        <w:rPr>
+          <w:rFonts w:asciiTheme="majorBidi" w:hAnsiTheme="majorBidi" w:cstheme="majorBidi"/>
+          <w:sz w:val="24"/>
+          <w:szCs w:val="24"/>
+        </w:rPr>
+        <w:t>Function: Access</w:t>
+      </w:r>
+    </w:p>
+    <w:p>
+      <w:pPr>
+        <w:pStyle w:val="ListParagraph"/>
+        <w:numPr>
+          <w:ilvl w:val="3"/>
+          <w:numId w:val="4"/>
+        </w:numPr>
+        <w:spacing w:line="256" w:lineRule="auto"/>
+        <w:rPr>
+          <w:rFonts w:asciiTheme="majorBidi" w:hAnsiTheme="majorBidi" w:cstheme="majorBidi"/>
+          <w:sz w:val="24"/>
+          <w:szCs w:val="24"/>
+        </w:rPr>
+      </w:pPr>
+      <w:r>
+        <w:rPr>
+          <w:rFonts w:asciiTheme="majorBidi" w:hAnsiTheme="majorBidi" w:cstheme="majorBidi"/>
+          <w:sz w:val="24"/>
+          <w:szCs w:val="24"/>
+        </w:rPr>
+        <w:t>O(1) for all cases.</w:t>
       </w:r>
     </w:p>
     <w:p>
@@ -1293,7 +1508,6 @@
           <w:u w:val="single"/>
         </w:rPr>
       </w:pPr>
-      <w:proofErr w:type="spellStart"/>
       <w:r>
         <w:rPr>
           <w:rFonts w:asciiTheme="majorBidi" w:hAnsiTheme="majorBidi" w:cstheme="majorBidi"/>
@@ -1301,17 +1515,7 @@
           <w:szCs w:val="24"/>
           <w:u w:val="single"/>
         </w:rPr>
-        <w:t>unordered_map</w:t>
-      </w:r>
-      <w:proofErr w:type="spellEnd"/>
-      <w:r>
-        <w:rPr>
-          <w:rFonts w:asciiTheme="majorBidi" w:hAnsiTheme="majorBidi" w:cstheme="majorBidi"/>
-          <w:sz w:val="24"/>
-          <w:szCs w:val="24"/>
-          <w:u w:val="single"/>
-        </w:rPr>
-        <w:t>:</w:t>
+        <w:t>unordered_map:</w:t>
       </w:r>
     </w:p>
     <w:p>
@@ -1357,23 +1561,13 @@
           <w:szCs w:val="24"/>
         </w:rPr>
       </w:pPr>
-      <w:proofErr w:type="gramStart"/>
-      <w:r>
-        <w:rPr>
-          <w:rFonts w:asciiTheme="majorBidi" w:hAnsiTheme="majorBidi" w:cstheme="majorBidi"/>
-          <w:sz w:val="24"/>
-          <w:szCs w:val="24"/>
-        </w:rPr>
-        <w:t>O(</w:t>
-      </w:r>
-      <w:proofErr w:type="gramEnd"/>
-      <w:r>
-        <w:rPr>
-          <w:rFonts w:asciiTheme="majorBidi" w:hAnsiTheme="majorBidi" w:cstheme="majorBidi"/>
-          <w:sz w:val="24"/>
-          <w:szCs w:val="24"/>
-        </w:rPr>
-        <w:t>1) in all cases.</w:t>
+      <w:r>
+        <w:rPr>
+          <w:rFonts w:asciiTheme="majorBidi" w:hAnsiTheme="majorBidi" w:cstheme="majorBidi"/>
+          <w:sz w:val="24"/>
+          <w:szCs w:val="24"/>
+        </w:rPr>
+        <w:t>O(1) in all cases.</w:t>
       </w:r>
     </w:p>
     <w:p>
@@ -1419,23 +1613,13 @@
           <w:szCs w:val="24"/>
         </w:rPr>
       </w:pPr>
-      <w:proofErr w:type="gramStart"/>
-      <w:r>
-        <w:rPr>
-          <w:rFonts w:asciiTheme="majorBidi" w:hAnsiTheme="majorBidi" w:cstheme="majorBidi"/>
-          <w:sz w:val="24"/>
-          <w:szCs w:val="24"/>
-        </w:rPr>
-        <w:t>O(</w:t>
-      </w:r>
-      <w:proofErr w:type="gramEnd"/>
-      <w:r>
-        <w:rPr>
-          <w:rFonts w:asciiTheme="majorBidi" w:hAnsiTheme="majorBidi" w:cstheme="majorBidi"/>
-          <w:sz w:val="24"/>
-          <w:szCs w:val="24"/>
-        </w:rPr>
-        <w:t>1) average and best case, O(n) worst case if a rehash is triggered.</w:t>
+      <w:r>
+        <w:rPr>
+          <w:rFonts w:asciiTheme="majorBidi" w:hAnsiTheme="majorBidi" w:cstheme="majorBidi"/>
+          <w:sz w:val="24"/>
+          <w:szCs w:val="24"/>
+        </w:rPr>
+        <w:t>O(1) average and best case, O(n) worst case if a rehash is triggered.</w:t>
       </w:r>
     </w:p>
     <w:p>
@@ -1473,23 +1657,13 @@
           <w:szCs w:val="24"/>
         </w:rPr>
       </w:pPr>
-      <w:proofErr w:type="gramStart"/>
-      <w:r>
-        <w:rPr>
-          <w:rFonts w:asciiTheme="majorBidi" w:hAnsiTheme="majorBidi" w:cstheme="majorBidi"/>
-          <w:sz w:val="24"/>
-          <w:szCs w:val="24"/>
-        </w:rPr>
-        <w:t>O(</w:t>
-      </w:r>
-      <w:proofErr w:type="gramEnd"/>
-      <w:r>
-        <w:rPr>
-          <w:rFonts w:asciiTheme="majorBidi" w:hAnsiTheme="majorBidi" w:cstheme="majorBidi"/>
-          <w:sz w:val="24"/>
-          <w:szCs w:val="24"/>
-        </w:rPr>
-        <w:t>1) best and average case, O(n) worst case since open addressing is used.</w:t>
+      <w:r>
+        <w:rPr>
+          <w:rFonts w:asciiTheme="majorBidi" w:hAnsiTheme="majorBidi" w:cstheme="majorBidi"/>
+          <w:sz w:val="24"/>
+          <w:szCs w:val="24"/>
+        </w:rPr>
+        <w:t>O(1) best and average case, O(n) worst case since open addressing is used.</w:t>
       </w:r>
     </w:p>
     <w:p>
@@ -1535,23 +1709,13 @@
           <w:szCs w:val="24"/>
         </w:rPr>
       </w:pPr>
-      <w:proofErr w:type="gramStart"/>
-      <w:r>
-        <w:rPr>
-          <w:rFonts w:asciiTheme="majorBidi" w:hAnsiTheme="majorBidi" w:cstheme="majorBidi"/>
-          <w:sz w:val="24"/>
-          <w:szCs w:val="24"/>
-        </w:rPr>
-        <w:t>O(</w:t>
-      </w:r>
-      <w:proofErr w:type="gramEnd"/>
-      <w:r>
-        <w:rPr>
-          <w:rFonts w:asciiTheme="majorBidi" w:hAnsiTheme="majorBidi" w:cstheme="majorBidi"/>
-          <w:sz w:val="24"/>
-          <w:szCs w:val="24"/>
-        </w:rPr>
-        <w:t>1) all cases.</w:t>
+      <w:r>
+        <w:rPr>
+          <w:rFonts w:asciiTheme="majorBidi" w:hAnsiTheme="majorBidi" w:cstheme="majorBidi"/>
+          <w:sz w:val="24"/>
+          <w:szCs w:val="24"/>
+        </w:rPr>
+        <w:t>O(1) all cases.</w:t>
       </w:r>
     </w:p>
     <w:p>
@@ -1589,23 +1753,13 @@
           <w:szCs w:val="24"/>
         </w:rPr>
       </w:pPr>
-      <w:proofErr w:type="gramStart"/>
-      <w:r>
-        <w:rPr>
-          <w:rFonts w:asciiTheme="majorBidi" w:hAnsiTheme="majorBidi" w:cstheme="majorBidi"/>
-          <w:sz w:val="24"/>
-          <w:szCs w:val="24"/>
-        </w:rPr>
-        <w:t>O(</w:t>
-      </w:r>
-      <w:proofErr w:type="gramEnd"/>
-      <w:r>
-        <w:rPr>
-          <w:rFonts w:asciiTheme="majorBidi" w:hAnsiTheme="majorBidi" w:cstheme="majorBidi"/>
-          <w:sz w:val="24"/>
-          <w:szCs w:val="24"/>
-        </w:rPr>
-        <w:t>1) best and average case, O(n) worst case.</w:t>
+      <w:r>
+        <w:rPr>
+          <w:rFonts w:asciiTheme="majorBidi" w:hAnsiTheme="majorBidi" w:cstheme="majorBidi"/>
+          <w:sz w:val="24"/>
+          <w:szCs w:val="24"/>
+        </w:rPr>
+        <w:t>O(1) best and average case, O(n) worst case.</w:t>
       </w:r>
     </w:p>
     <w:p>
@@ -1665,6 +1819,7 @@
           <w:sz w:val="24"/>
           <w:szCs w:val="24"/>
         </w:rPr>
+        <w:lastRenderedPageBreak/>
         <w:t xml:space="preserve">We ran into many issues with the maps. Getting the proper functionality to work and work efficiently enough to load in a reasonable time was often a challenge. There were times where our program took hours to load and open. </w:t>
       </w:r>
     </w:p>
@@ -1723,16 +1878,7 @@
           <w:sz w:val="24"/>
           <w:szCs w:val="24"/>
         </w:rPr>
-        <w:t xml:space="preserve">. I was able to get hands on experience debugging as a team. Since I oversaw main.cpp I was often the one that found the issues and had </w:t>
-      </w:r>
-      <w:r>
-        <w:rPr>
-          <w:rFonts w:asciiTheme="majorBidi" w:hAnsiTheme="majorBidi" w:cstheme="majorBidi"/>
-          <w:sz w:val="24"/>
-          <w:szCs w:val="24"/>
-        </w:rPr>
-        <w:lastRenderedPageBreak/>
-        <w:t>to report back with what is going wrong and why. This made it important that I learned proper communication so that the other members of my group could best do their jobs.</w:t>
+        <w:t>. I was able to get hands on experience debugging as a team. Since I oversaw main.cpp I was often the one that found the issues and had to report back with what is going wrong and why. This made it important that I learned proper communication so that the other members of my group could best do their jobs.</w:t>
       </w:r>
     </w:p>
     <w:p>
@@ -1765,25 +1911,7 @@
           <w:sz w:val="24"/>
           <w:szCs w:val="24"/>
         </w:rPr>
-        <w:t xml:space="preserve"> The group aspect of the project was great as I learned how to communicate and interact with team members </w:t>
-      </w:r>
-      <w:proofErr w:type="gramStart"/>
-      <w:r>
-        <w:rPr>
-          <w:rFonts w:asciiTheme="majorBidi" w:hAnsiTheme="majorBidi" w:cstheme="majorBidi"/>
-          <w:sz w:val="24"/>
-          <w:szCs w:val="24"/>
-        </w:rPr>
-        <w:t>in order to</w:t>
-      </w:r>
-      <w:proofErr w:type="gramEnd"/>
-      <w:r>
-        <w:rPr>
-          <w:rFonts w:asciiTheme="majorBidi" w:hAnsiTheme="majorBidi" w:cstheme="majorBidi"/>
-          <w:sz w:val="24"/>
-          <w:szCs w:val="24"/>
-        </w:rPr>
-        <w:t xml:space="preserve"> achieve a non-trivial goal. </w:t>
+        <w:t xml:space="preserve"> The group aspect of the project was great as I learned how to communicate and interact with team members in order to achieve a non-trivial goal. </w:t>
       </w:r>
       <w:r>
         <w:rPr>
@@ -3225,6 +3353,36 @@
   </w:num>
   <w:num w:numId="9" w16cid:durableId="503321764">
     <w:abstractNumId w:val="0"/>
+  </w:num>
+  <w:num w:numId="10" w16cid:durableId="887297716">
+    <w:abstractNumId w:val="1"/>
+    <w:lvlOverride w:ilvl="0">
+      <w:startOverride w:val="1"/>
+    </w:lvlOverride>
+    <w:lvlOverride w:ilvl="1">
+      <w:startOverride w:val="1"/>
+    </w:lvlOverride>
+    <w:lvlOverride w:ilvl="2">
+      <w:startOverride w:val="1"/>
+    </w:lvlOverride>
+    <w:lvlOverride w:ilvl="3">
+      <w:startOverride w:val="1"/>
+    </w:lvlOverride>
+    <w:lvlOverride w:ilvl="4">
+      <w:startOverride w:val="1"/>
+    </w:lvlOverride>
+    <w:lvlOverride w:ilvl="5">
+      <w:startOverride w:val="1"/>
+    </w:lvlOverride>
+    <w:lvlOverride w:ilvl="6">
+      <w:startOverride w:val="1"/>
+    </w:lvlOverride>
+    <w:lvlOverride w:ilvl="7">
+      <w:startOverride w:val="1"/>
+    </w:lvlOverride>
+    <w:lvlOverride w:ilvl="8">
+      <w:startOverride w:val="1"/>
+    </w:lvlOverride>
   </w:num>
 </w:numbering>
 </file>

</xml_diff>